<commit_message>
MODIFY /trunk/Rules.docx Add 3 new rules.
</commit_message>
<xml_diff>
--- a/Rules.docx
+++ b/Rules.docx
@@ -340,6 +340,54 @@
           <w:lang w:val="en-US"/>
         </w:rPr>
         <w:t>.</w:t>
+      </w:r>
+    </w:p>
+    <w:p>
+      <w:pPr>
+        <w:pStyle w:val="ListParagraph"/>
+        <w:numPr>
+          <w:ilvl w:val="0"/>
+          <w:numId w:val="1"/>
+        </w:numPr>
+      </w:pPr>
+      <w:r>
+        <w:rPr>
+          <w:lang w:val="en-US"/>
+        </w:rPr>
+        <w:t>The day when Kim writes the minutes, he must ask someone in group to bring the laptop.</w:t>
+      </w:r>
+    </w:p>
+    <w:p>
+      <w:pPr>
+        <w:pStyle w:val="ListParagraph"/>
+        <w:numPr>
+          <w:ilvl w:val="0"/>
+          <w:numId w:val="1"/>
+        </w:numPr>
+      </w:pPr>
+      <w:r>
+        <w:rPr>
+          <w:lang w:val="en-US"/>
+        </w:rPr>
+        <w:t>The person who write the minutes must write his name in that minutes.</w:t>
+      </w:r>
+    </w:p>
+    <w:p>
+      <w:pPr>
+        <w:pStyle w:val="ListParagraph"/>
+        <w:numPr>
+          <w:ilvl w:val="0"/>
+          <w:numId w:val="1"/>
+        </w:numPr>
+        <w:rPr>
+          <w:lang w:val="en-US"/>
+        </w:rPr>
+      </w:pPr>
+      <w:r>
+        <w:rPr>
+          <w:lang w:val="en-US"/>
+        </w:rPr>
+        <w:t>order of writing minutes: Thi-Kim-Tan-Q.Thang-C.Thang.</w:t>
       </w:r>
     </w:p>
     <w:sectPr>
@@ -355,6 +403,118 @@
 <file path=word/numbering.xml><?xml version="1.0" encoding="utf-8"?>
 <w:numbering xmlns:ve="http://schemas.openxmlformats.org/markup-compatibility/2006" xmlns:o="urn:schemas-microsoft-com:office:office" xmlns:r="http://schemas.openxmlformats.org/officeDocument/2006/relationships" xmlns:m="http://schemas.openxmlformats.org/officeDocument/2006/math" xmlns:v="urn:schemas-microsoft-com:vml" xmlns:wp="http://schemas.openxmlformats.org/drawingml/2006/wordprocessingDrawing" xmlns:w10="urn:schemas-microsoft-com:office:word" xmlns:w="http://schemas.openxmlformats.org/wordprocessingml/2006/main" xmlns:wne="http://schemas.microsoft.com/office/word/2006/wordml">
   <w:abstractNum w:abstractNumId="0">
+    <w:nsid w:val="0DB469BA"/>
+    <w:multiLevelType w:val="hybridMultilevel"/>
+    <w:tmpl w:val="EBBC450E"/>
+    <w:lvl w:ilvl="0" w:tplc="7304E126">
+      <w:numFmt w:val="bullet"/>
+      <w:lvlText w:val="-"/>
+      <w:lvlJc w:val="left"/>
+      <w:pPr>
+        <w:ind w:left="720" w:hanging="360"/>
+      </w:pPr>
+      <w:rPr>
+        <w:rFonts w:ascii="Arial" w:eastAsiaTheme="minorEastAsia" w:hAnsi="Arial" w:cs="Arial" w:hint="default"/>
+      </w:rPr>
+    </w:lvl>
+    <w:lvl w:ilvl="1" w:tplc="042A0003">
+      <w:start w:val="1"/>
+      <w:numFmt w:val="bullet"/>
+      <w:lvlText w:val="o"/>
+      <w:lvlJc w:val="left"/>
+      <w:pPr>
+        <w:ind w:left="1440" w:hanging="360"/>
+      </w:pPr>
+      <w:rPr>
+        <w:rFonts w:ascii="Courier New" w:hAnsi="Courier New" w:cs="Courier New" w:hint="default"/>
+      </w:rPr>
+    </w:lvl>
+    <w:lvl w:ilvl="2" w:tplc="042A0005" w:tentative="1">
+      <w:start w:val="1"/>
+      <w:numFmt w:val="bullet"/>
+      <w:lvlText w:val=""/>
+      <w:lvlJc w:val="left"/>
+      <w:pPr>
+        <w:ind w:left="2160" w:hanging="360"/>
+      </w:pPr>
+      <w:rPr>
+        <w:rFonts w:ascii="Wingdings" w:hAnsi="Wingdings" w:hint="default"/>
+      </w:rPr>
+    </w:lvl>
+    <w:lvl w:ilvl="3" w:tplc="042A0001" w:tentative="1">
+      <w:start w:val="1"/>
+      <w:numFmt w:val="bullet"/>
+      <w:lvlText w:val=""/>
+      <w:lvlJc w:val="left"/>
+      <w:pPr>
+        <w:ind w:left="2880" w:hanging="360"/>
+      </w:pPr>
+      <w:rPr>
+        <w:rFonts w:ascii="Symbol" w:hAnsi="Symbol" w:hint="default"/>
+      </w:rPr>
+    </w:lvl>
+    <w:lvl w:ilvl="4" w:tplc="042A0003" w:tentative="1">
+      <w:start w:val="1"/>
+      <w:numFmt w:val="bullet"/>
+      <w:lvlText w:val="o"/>
+      <w:lvlJc w:val="left"/>
+      <w:pPr>
+        <w:ind w:left="3600" w:hanging="360"/>
+      </w:pPr>
+      <w:rPr>
+        <w:rFonts w:ascii="Courier New" w:hAnsi="Courier New" w:cs="Courier New" w:hint="default"/>
+      </w:rPr>
+    </w:lvl>
+    <w:lvl w:ilvl="5" w:tplc="042A0005" w:tentative="1">
+      <w:start w:val="1"/>
+      <w:numFmt w:val="bullet"/>
+      <w:lvlText w:val=""/>
+      <w:lvlJc w:val="left"/>
+      <w:pPr>
+        <w:ind w:left="4320" w:hanging="360"/>
+      </w:pPr>
+      <w:rPr>
+        <w:rFonts w:ascii="Wingdings" w:hAnsi="Wingdings" w:hint="default"/>
+      </w:rPr>
+    </w:lvl>
+    <w:lvl w:ilvl="6" w:tplc="042A0001" w:tentative="1">
+      <w:start w:val="1"/>
+      <w:numFmt w:val="bullet"/>
+      <w:lvlText w:val=""/>
+      <w:lvlJc w:val="left"/>
+      <w:pPr>
+        <w:ind w:left="5040" w:hanging="360"/>
+      </w:pPr>
+      <w:rPr>
+        <w:rFonts w:ascii="Symbol" w:hAnsi="Symbol" w:hint="default"/>
+      </w:rPr>
+    </w:lvl>
+    <w:lvl w:ilvl="7" w:tplc="042A0003" w:tentative="1">
+      <w:start w:val="1"/>
+      <w:numFmt w:val="bullet"/>
+      <w:lvlText w:val="o"/>
+      <w:lvlJc w:val="left"/>
+      <w:pPr>
+        <w:ind w:left="5760" w:hanging="360"/>
+      </w:pPr>
+      <w:rPr>
+        <w:rFonts w:ascii="Courier New" w:hAnsi="Courier New" w:cs="Courier New" w:hint="default"/>
+      </w:rPr>
+    </w:lvl>
+    <w:lvl w:ilvl="8" w:tplc="042A0005" w:tentative="1">
+      <w:start w:val="1"/>
+      <w:numFmt w:val="bullet"/>
+      <w:lvlText w:val=""/>
+      <w:lvlJc w:val="left"/>
+      <w:pPr>
+        <w:ind w:left="6480" w:hanging="360"/>
+      </w:pPr>
+      <w:rPr>
+        <w:rFonts w:ascii="Wingdings" w:hAnsi="Wingdings" w:hint="default"/>
+      </w:rPr>
+    </w:lvl>
+  </w:abstractNum>
+  <w:abstractNum w:abstractNumId="1">
     <w:nsid w:val="2E55265E"/>
     <w:multiLevelType w:val="hybridMultilevel"/>
     <w:tmpl w:val="609E1F9E"/>
@@ -466,7 +626,7 @@
       </w:rPr>
     </w:lvl>
   </w:abstractNum>
-  <w:abstractNum w:abstractNumId="1">
+  <w:abstractNum w:abstractNumId="2">
     <w:nsid w:val="3ADE22B1"/>
     <w:multiLevelType w:val="hybridMultilevel"/>
     <w:tmpl w:val="91224C80"/>
@@ -579,7 +739,7 @@
       </w:rPr>
     </w:lvl>
   </w:abstractNum>
-  <w:abstractNum w:abstractNumId="2">
+  <w:abstractNum w:abstractNumId="3">
     <w:nsid w:val="405A0344"/>
     <w:multiLevelType w:val="hybridMultilevel"/>
     <w:tmpl w:val="E6527B12"/>
@@ -692,7 +852,7 @@
       </w:rPr>
     </w:lvl>
   </w:abstractNum>
-  <w:abstractNum w:abstractNumId="3">
+  <w:abstractNum w:abstractNumId="4">
     <w:nsid w:val="5072630B"/>
     <w:multiLevelType w:val="hybridMultilevel"/>
     <w:tmpl w:val="5642A1C8"/>
@@ -781,7 +941,7 @@
       </w:pPr>
     </w:lvl>
   </w:abstractNum>
-  <w:abstractNum w:abstractNumId="4">
+  <w:abstractNum w:abstractNumId="5">
     <w:nsid w:val="7F90163C"/>
     <w:multiLevelType w:val="hybridMultilevel"/>
     <w:tmpl w:val="83D4BC76"/>
@@ -868,18 +1028,21 @@
     </w:lvl>
   </w:abstractNum>
   <w:num w:numId="1">
+    <w:abstractNumId w:val="4"/>
+  </w:num>
+  <w:num w:numId="2">
     <w:abstractNumId w:val="3"/>
   </w:num>
-  <w:num w:numId="2">
+  <w:num w:numId="3">
     <w:abstractNumId w:val="2"/>
   </w:num>
-  <w:num w:numId="3">
+  <w:num w:numId="4">
+    <w:abstractNumId w:val="5"/>
+  </w:num>
+  <w:num w:numId="5">
     <w:abstractNumId w:val="1"/>
   </w:num>
-  <w:num w:numId="4">
-    <w:abstractNumId w:val="4"/>
-  </w:num>
-  <w:num w:numId="5">
+  <w:num w:numId="6">
     <w:abstractNumId w:val="0"/>
   </w:num>
 </w:numbering>

</xml_diff>